<commit_message>
Atualização Modelagem de requisitos
</commit_message>
<xml_diff>
--- a/Callme/Modelagem_de_Requisitos/Sprints_Backlog.docx
+++ b/Callme/Modelagem_de_Requisitos/Sprints_Backlog.docx
@@ -13,7 +13,10 @@
           <w:u w:val="single"/>
         </w:rPr>
       </w:pPr>
-      <w:r>
+    </w:p>
+    <w:p>
+      <w:pPr>
+        <w:jc w:val="center"/>
         <w:rPr>
           <w:b/>
           <w:bCs/>
@@ -21,12 +24,8 @@
           <w:szCs w:val="44"/>
           <w:u w:val="single"/>
         </w:rPr>
-        <w:t>Sprints Backlog</w:t>
-      </w:r>
-    </w:p>
-    <w:p>
-      <w:pPr>
-        <w:jc w:val="center"/>
+      </w:pPr>
+      <w:r>
         <w:rPr>
           <w:b/>
           <w:bCs/>
@@ -34,23 +33,38 @@
           <w:szCs w:val="44"/>
           <w:u w:val="single"/>
         </w:rPr>
-      </w:pPr>
-    </w:p>
-    <w:p>
-      <w:pPr>
-        <w:rPr>
-          <w:b/>
-          <w:bCs/>
-          <w:sz w:val="28"/>
-          <w:szCs w:val="28"/>
-        </w:rPr>
-      </w:pPr>
-      <w:r>
-        <w:rPr>
-          <w:b/>
-          <w:bCs/>
-          <w:sz w:val="28"/>
-          <w:szCs w:val="28"/>
+        <w:t>Sprints Backlog</w:t>
+      </w:r>
+    </w:p>
+    <w:p>
+      <w:pPr>
+        <w:jc w:val="center"/>
+        <w:rPr>
+          <w:b/>
+          <w:bCs/>
+          <w:sz w:val="44"/>
+          <w:szCs w:val="44"/>
+          <w:u w:val="single"/>
+        </w:rPr>
+      </w:pPr>
+    </w:p>
+    <w:p>
+      <w:pPr>
+        <w:rPr>
+          <w:b/>
+          <w:bCs/>
+          <w:sz w:val="32"/>
+          <w:szCs w:val="32"/>
+          <w:u w:val="single"/>
+        </w:rPr>
+      </w:pPr>
+      <w:r>
+        <w:rPr>
+          <w:b/>
+          <w:bCs/>
+          <w:sz w:val="32"/>
+          <w:szCs w:val="32"/>
+          <w:u w:val="single"/>
         </w:rPr>
         <w:t>Sprint 1 – 01/04/2025</w:t>
       </w:r>
@@ -71,7 +85,16 @@
           <w:sz w:val="28"/>
           <w:szCs w:val="28"/>
         </w:rPr>
-        <w:t xml:space="preserve">- Apresentar </w:t>
+        <w:t xml:space="preserve">1 - </w:t>
+      </w:r>
+      <w:r>
+        <w:rPr>
+          <w:b/>
+          <w:bCs/>
+          <w:sz w:val="28"/>
+          <w:szCs w:val="28"/>
+        </w:rPr>
+        <w:t xml:space="preserve">Apresentar </w:t>
       </w:r>
       <w:r>
         <w:rPr>
@@ -114,29 +137,203 @@
     </w:p>
     <w:p>
       <w:pPr>
-        <w:rPr>
-          <w:b/>
-          <w:bCs/>
-          <w:sz w:val="28"/>
-          <w:szCs w:val="28"/>
-        </w:rPr>
-      </w:pPr>
-    </w:p>
-    <w:p>
-      <w:pPr>
-        <w:rPr>
-          <w:b/>
-          <w:bCs/>
-          <w:sz w:val="28"/>
-          <w:szCs w:val="28"/>
-        </w:rPr>
-      </w:pPr>
-      <w:r>
-        <w:rPr>
-          <w:b/>
-          <w:bCs/>
-          <w:sz w:val="28"/>
-          <w:szCs w:val="28"/>
+        <w:ind w:firstLine="708"/>
+        <w:rPr>
+          <w:b/>
+          <w:bCs/>
+          <w:sz w:val="28"/>
+          <w:szCs w:val="28"/>
+        </w:rPr>
+      </w:pPr>
+      <w:r>
+        <w:rPr>
+          <w:b/>
+          <w:bCs/>
+          <w:sz w:val="28"/>
+          <w:szCs w:val="28"/>
+        </w:rPr>
+        <w:t>-</w:t>
+      </w:r>
+      <w:r>
+        <w:rPr>
+          <w:b/>
+          <w:bCs/>
+          <w:sz w:val="28"/>
+          <w:szCs w:val="28"/>
+        </w:rPr>
+        <w:t xml:space="preserve"> (</w:t>
+      </w:r>
+      <w:r>
+        <w:rPr>
+          <w:b/>
+          <w:bCs/>
+          <w:i/>
+          <w:iCs/>
+          <w:sz w:val="28"/>
+          <w:szCs w:val="28"/>
+          <w:u w:val="single"/>
+        </w:rPr>
+        <w:t>Luis</w:t>
+      </w:r>
+      <w:r>
+        <w:rPr>
+          <w:b/>
+          <w:bCs/>
+          <w:sz w:val="28"/>
+          <w:szCs w:val="28"/>
+        </w:rPr>
+        <w:t xml:space="preserve">) até </w:t>
+      </w:r>
+      <w:r>
+        <w:rPr>
+          <w:b/>
+          <w:bCs/>
+          <w:sz w:val="28"/>
+          <w:szCs w:val="28"/>
+        </w:rPr>
+        <w:t>30</w:t>
+      </w:r>
+      <w:r>
+        <w:rPr>
+          <w:b/>
+          <w:bCs/>
+          <w:sz w:val="28"/>
+          <w:szCs w:val="28"/>
+        </w:rPr>
+        <w:t>/</w:t>
+      </w:r>
+      <w:r>
+        <w:rPr>
+          <w:b/>
+          <w:bCs/>
+          <w:sz w:val="28"/>
+          <w:szCs w:val="28"/>
+        </w:rPr>
+        <w:t>03</w:t>
+      </w:r>
+      <w:r>
+        <w:rPr>
+          <w:b/>
+          <w:bCs/>
+          <w:sz w:val="28"/>
+          <w:szCs w:val="28"/>
+        </w:rPr>
+        <w:t xml:space="preserve">/25 - </w:t>
+      </w:r>
+      <w:r>
+        <w:rPr>
+          <w:b/>
+          <w:bCs/>
+          <w:sz w:val="28"/>
+          <w:szCs w:val="28"/>
+        </w:rPr>
+        <w:t>Levantar os Requisitos funcionais e não funcionais.</w:t>
+      </w:r>
+    </w:p>
+    <w:p>
+      <w:pPr>
+        <w:ind w:firstLine="708"/>
+        <w:rPr>
+          <w:b/>
+          <w:bCs/>
+          <w:sz w:val="28"/>
+          <w:szCs w:val="28"/>
+        </w:rPr>
+      </w:pPr>
+      <w:r>
+        <w:rPr>
+          <w:b/>
+          <w:bCs/>
+          <w:sz w:val="28"/>
+          <w:szCs w:val="28"/>
+        </w:rPr>
+        <w:t>- (</w:t>
+      </w:r>
+      <w:r>
+        <w:rPr>
+          <w:b/>
+          <w:bCs/>
+          <w:i/>
+          <w:iCs/>
+          <w:sz w:val="28"/>
+          <w:szCs w:val="28"/>
+          <w:u w:val="single"/>
+        </w:rPr>
+        <w:t>Felipe</w:t>
+      </w:r>
+      <w:r>
+        <w:rPr>
+          <w:b/>
+          <w:bCs/>
+          <w:sz w:val="28"/>
+          <w:szCs w:val="28"/>
+        </w:rPr>
+        <w:t>)</w:t>
+      </w:r>
+      <w:r>
+        <w:rPr>
+          <w:b/>
+          <w:bCs/>
+          <w:sz w:val="28"/>
+          <w:szCs w:val="28"/>
+        </w:rPr>
+        <w:t xml:space="preserve"> até 01/04/25 </w:t>
+      </w:r>
+      <w:r>
+        <w:rPr>
+          <w:b/>
+          <w:bCs/>
+          <w:sz w:val="28"/>
+          <w:szCs w:val="28"/>
+        </w:rPr>
+        <w:t>–</w:t>
+      </w:r>
+      <w:r>
+        <w:rPr>
+          <w:b/>
+          <w:bCs/>
+          <w:sz w:val="28"/>
+          <w:szCs w:val="28"/>
+        </w:rPr>
+        <w:t xml:space="preserve"> </w:t>
+      </w:r>
+      <w:r>
+        <w:rPr>
+          <w:b/>
+          <w:bCs/>
+          <w:sz w:val="28"/>
+          <w:szCs w:val="28"/>
+        </w:rPr>
+        <w:t>Descrever o Backlog do sistema.</w:t>
+      </w:r>
+    </w:p>
+    <w:p>
+      <w:pPr>
+        <w:rPr>
+          <w:b/>
+          <w:bCs/>
+          <w:sz w:val="28"/>
+          <w:szCs w:val="28"/>
+        </w:rPr>
+      </w:pPr>
+    </w:p>
+    <w:p>
+      <w:pPr>
+        <w:rPr>
+          <w:b/>
+          <w:bCs/>
+          <w:sz w:val="32"/>
+          <w:szCs w:val="32"/>
+          <w:u w:val="single"/>
+        </w:rPr>
+      </w:pPr>
+      <w:r>
+        <w:rPr>
+          <w:b/>
+          <w:bCs/>
+          <w:sz w:val="32"/>
+          <w:szCs w:val="32"/>
+          <w:u w:val="single"/>
         </w:rPr>
         <w:t xml:space="preserve">Sprint 2 </w:t>
       </w:r>
@@ -144,8 +341,9 @@
         <w:rPr>
           <w:b/>
           <w:bCs/>
-          <w:sz w:val="28"/>
-          <w:szCs w:val="28"/>
+          <w:sz w:val="32"/>
+          <w:szCs w:val="32"/>
+          <w:u w:val="single"/>
         </w:rPr>
         <w:t>–</w:t>
       </w:r>
@@ -153,8 +351,9 @@
         <w:rPr>
           <w:b/>
           <w:bCs/>
-          <w:sz w:val="28"/>
-          <w:szCs w:val="28"/>
+          <w:sz w:val="32"/>
+          <w:szCs w:val="32"/>
+          <w:u w:val="single"/>
         </w:rPr>
         <w:t xml:space="preserve"> </w:t>
       </w:r>
@@ -162,8 +361,9 @@
         <w:rPr>
           <w:b/>
           <w:bCs/>
-          <w:sz w:val="28"/>
-          <w:szCs w:val="28"/>
+          <w:sz w:val="32"/>
+          <w:szCs w:val="32"/>
+          <w:u w:val="single"/>
         </w:rPr>
         <w:t>08/04/2025</w:t>
       </w:r>
@@ -184,7 +384,16 @@
           <w:sz w:val="28"/>
           <w:szCs w:val="28"/>
         </w:rPr>
-        <w:t xml:space="preserve">- Apresentar </w:t>
+        <w:t>1 -</w:t>
+      </w:r>
+      <w:r>
+        <w:rPr>
+          <w:b/>
+          <w:bCs/>
+          <w:sz w:val="28"/>
+          <w:szCs w:val="28"/>
+        </w:rPr>
+        <w:t xml:space="preserve"> Apresentar </w:t>
       </w:r>
       <w:r>
         <w:rPr>
@@ -205,22 +414,263 @@
           <w:szCs w:val="28"/>
         </w:rPr>
       </w:pPr>
-    </w:p>
-    <w:p>
-      <w:pPr>
-        <w:rPr>
-          <w:b/>
-          <w:bCs/>
-          <w:sz w:val="28"/>
-          <w:szCs w:val="28"/>
-        </w:rPr>
-      </w:pPr>
-      <w:r>
-        <w:rPr>
-          <w:b/>
-          <w:bCs/>
-          <w:sz w:val="28"/>
-          <w:szCs w:val="28"/>
+      <w:r>
+        <w:rPr>
+          <w:b/>
+          <w:bCs/>
+          <w:sz w:val="28"/>
+          <w:szCs w:val="28"/>
+        </w:rPr>
+        <w:tab/>
+      </w:r>
+      <w:r>
+        <w:rPr>
+          <w:b/>
+          <w:bCs/>
+          <w:sz w:val="28"/>
+          <w:szCs w:val="28"/>
+        </w:rPr>
+        <w:t>- (</w:t>
+      </w:r>
+      <w:r>
+        <w:rPr>
+          <w:b/>
+          <w:bCs/>
+          <w:i/>
+          <w:iCs/>
+          <w:sz w:val="28"/>
+          <w:szCs w:val="28"/>
+          <w:u w:val="single"/>
+        </w:rPr>
+        <w:t>Gustavo</w:t>
+      </w:r>
+      <w:r>
+        <w:rPr>
+          <w:b/>
+          <w:bCs/>
+          <w:sz w:val="28"/>
+          <w:szCs w:val="28"/>
+        </w:rPr>
+        <w:t>) até 0</w:t>
+      </w:r>
+      <w:r>
+        <w:rPr>
+          <w:b/>
+          <w:bCs/>
+          <w:sz w:val="28"/>
+          <w:szCs w:val="28"/>
+        </w:rPr>
+        <w:t>4</w:t>
+      </w:r>
+      <w:r>
+        <w:rPr>
+          <w:b/>
+          <w:bCs/>
+          <w:sz w:val="28"/>
+          <w:szCs w:val="28"/>
+        </w:rPr>
+        <w:t xml:space="preserve">/04/25 </w:t>
+      </w:r>
+      <w:r>
+        <w:rPr>
+          <w:b/>
+          <w:bCs/>
+          <w:sz w:val="28"/>
+          <w:szCs w:val="28"/>
+        </w:rPr>
+        <w:t>– Criar os casos de uso</w:t>
+      </w:r>
+      <w:r>
+        <w:rPr>
+          <w:b/>
+          <w:bCs/>
+          <w:sz w:val="28"/>
+          <w:szCs w:val="28"/>
+        </w:rPr>
+        <w:t xml:space="preserve"> e os atores</w:t>
+      </w:r>
+      <w:r>
+        <w:rPr>
+          <w:b/>
+          <w:bCs/>
+          <w:sz w:val="28"/>
+          <w:szCs w:val="28"/>
+        </w:rPr>
+        <w:t xml:space="preserve"> referente aos Requisitos levantados.</w:t>
+      </w:r>
+    </w:p>
+    <w:p>
+      <w:pPr>
+        <w:rPr>
+          <w:b/>
+          <w:bCs/>
+          <w:sz w:val="28"/>
+          <w:szCs w:val="28"/>
+        </w:rPr>
+      </w:pPr>
+      <w:r>
+        <w:rPr>
+          <w:b/>
+          <w:bCs/>
+          <w:sz w:val="28"/>
+          <w:szCs w:val="28"/>
+        </w:rPr>
+        <w:tab/>
+        <w:t>- (</w:t>
+      </w:r>
+      <w:r>
+        <w:rPr>
+          <w:b/>
+          <w:bCs/>
+          <w:i/>
+          <w:iCs/>
+          <w:sz w:val="28"/>
+          <w:szCs w:val="28"/>
+          <w:u w:val="single"/>
+        </w:rPr>
+        <w:t>Danilo</w:t>
+      </w:r>
+      <w:r>
+        <w:rPr>
+          <w:b/>
+          <w:bCs/>
+          <w:sz w:val="28"/>
+          <w:szCs w:val="28"/>
+        </w:rPr>
+        <w:t>) até 0</w:t>
+      </w:r>
+      <w:r>
+        <w:rPr>
+          <w:b/>
+          <w:bCs/>
+          <w:sz w:val="28"/>
+          <w:szCs w:val="28"/>
+        </w:rPr>
+        <w:t>6</w:t>
+      </w:r>
+      <w:r>
+        <w:rPr>
+          <w:b/>
+          <w:bCs/>
+          <w:sz w:val="28"/>
+          <w:szCs w:val="28"/>
+        </w:rPr>
+        <w:t>/04/25</w:t>
+      </w:r>
+      <w:r>
+        <w:rPr>
+          <w:b/>
+          <w:bCs/>
+          <w:sz w:val="28"/>
+          <w:szCs w:val="28"/>
+        </w:rPr>
+        <w:t xml:space="preserve"> </w:t>
+      </w:r>
+      <w:r>
+        <w:rPr>
+          <w:b/>
+          <w:bCs/>
+          <w:sz w:val="28"/>
+          <w:szCs w:val="28"/>
+        </w:rPr>
+        <w:t>–</w:t>
+      </w:r>
+      <w:r>
+        <w:rPr>
+          <w:b/>
+          <w:bCs/>
+          <w:sz w:val="28"/>
+          <w:szCs w:val="28"/>
+        </w:rPr>
+        <w:t xml:space="preserve"> </w:t>
+      </w:r>
+      <w:r>
+        <w:rPr>
+          <w:b/>
+          <w:bCs/>
+          <w:sz w:val="28"/>
+          <w:szCs w:val="28"/>
+        </w:rPr>
+        <w:t>Criar o Diagrama de ca</w:t>
+      </w:r>
+      <w:r>
+        <w:rPr>
+          <w:b/>
+          <w:bCs/>
+          <w:sz w:val="28"/>
+          <w:szCs w:val="28"/>
+        </w:rPr>
+        <w:t>so de uso interligando os atores aos casos de uso.</w:t>
+      </w:r>
+    </w:p>
+    <w:p>
+      <w:pPr>
+        <w:rPr>
+          <w:b/>
+          <w:bCs/>
+          <w:sz w:val="28"/>
+          <w:szCs w:val="28"/>
+        </w:rPr>
+      </w:pPr>
+      <w:r>
+        <w:rPr>
+          <w:b/>
+          <w:bCs/>
+          <w:sz w:val="28"/>
+          <w:szCs w:val="28"/>
+        </w:rPr>
+        <w:tab/>
+        <w:t>- (</w:t>
+      </w:r>
+      <w:r>
+        <w:rPr>
+          <w:b/>
+          <w:bCs/>
+          <w:i/>
+          <w:iCs/>
+          <w:sz w:val="28"/>
+          <w:szCs w:val="28"/>
+          <w:u w:val="single"/>
+        </w:rPr>
+        <w:t>Caio</w:t>
+      </w:r>
+      <w:r>
+        <w:rPr>
+          <w:b/>
+          <w:bCs/>
+          <w:sz w:val="28"/>
+          <w:szCs w:val="28"/>
+        </w:rPr>
+        <w:t>) até 08/04/25 – Inserir as definições dos casos de uso e dos atores.</w:t>
+      </w:r>
+    </w:p>
+    <w:p>
+      <w:pPr>
+        <w:rPr>
+          <w:b/>
+          <w:bCs/>
+          <w:sz w:val="28"/>
+          <w:szCs w:val="28"/>
+        </w:rPr>
+      </w:pPr>
+    </w:p>
+    <w:p>
+      <w:pPr>
+        <w:rPr>
+          <w:b/>
+          <w:bCs/>
+          <w:sz w:val="32"/>
+          <w:szCs w:val="32"/>
+          <w:u w:val="single"/>
+        </w:rPr>
+      </w:pPr>
+      <w:r>
+        <w:rPr>
+          <w:b/>
+          <w:bCs/>
+          <w:sz w:val="32"/>
+          <w:szCs w:val="32"/>
+          <w:u w:val="single"/>
         </w:rPr>
         <w:t>S</w:t>
       </w:r>
@@ -228,8 +678,9 @@
         <w:rPr>
           <w:b/>
           <w:bCs/>
-          <w:sz w:val="28"/>
-          <w:szCs w:val="28"/>
+          <w:sz w:val="32"/>
+          <w:szCs w:val="32"/>
+          <w:u w:val="single"/>
         </w:rPr>
         <w:t>print 3 – 15/04/2025</w:t>
       </w:r>
@@ -250,6 +701,15 @@
           <w:sz w:val="28"/>
           <w:szCs w:val="28"/>
         </w:rPr>
+        <w:t xml:space="preserve">1 </w:t>
+      </w:r>
+      <w:r>
+        <w:rPr>
+          <w:b/>
+          <w:bCs/>
+          <w:sz w:val="28"/>
+          <w:szCs w:val="28"/>
+        </w:rPr>
         <w:t>- Apresentar o diagrama de classes de cada caso de uso.</w:t>
       </w:r>
     </w:p>
@@ -262,31 +722,252 @@
           <w:szCs w:val="28"/>
         </w:rPr>
       </w:pPr>
-    </w:p>
-    <w:p>
-      <w:pPr>
-        <w:rPr>
-          <w:b/>
-          <w:bCs/>
-          <w:sz w:val="28"/>
-          <w:szCs w:val="28"/>
-        </w:rPr>
-      </w:pPr>
-      <w:r>
-        <w:rPr>
-          <w:b/>
-          <w:bCs/>
-          <w:sz w:val="28"/>
-          <w:szCs w:val="28"/>
-        </w:rPr>
+      <w:r>
+        <w:rPr>
+          <w:b/>
+          <w:bCs/>
+          <w:sz w:val="28"/>
+          <w:szCs w:val="28"/>
+        </w:rPr>
+        <w:tab/>
+        <w:t>-</w:t>
+      </w:r>
+      <w:r>
+        <w:rPr>
+          <w:b/>
+          <w:bCs/>
+          <w:sz w:val="28"/>
+          <w:szCs w:val="28"/>
+        </w:rPr>
+        <w:t xml:space="preserve"> (</w:t>
+      </w:r>
+      <w:proofErr w:type="spellStart"/>
+      <w:r>
+        <w:rPr>
+          <w:b/>
+          <w:bCs/>
+          <w:i/>
+          <w:iCs/>
+          <w:sz w:val="28"/>
+          <w:szCs w:val="28"/>
+          <w:u w:val="single"/>
+        </w:rPr>
+        <w:t>Endly</w:t>
+      </w:r>
+      <w:proofErr w:type="spellEnd"/>
+      <w:r>
+        <w:rPr>
+          <w:b/>
+          <w:bCs/>
+          <w:sz w:val="28"/>
+          <w:szCs w:val="28"/>
+        </w:rPr>
+        <w:t xml:space="preserve">) até 10/04/25 </w:t>
+      </w:r>
+      <w:r>
+        <w:rPr>
+          <w:b/>
+          <w:bCs/>
+          <w:sz w:val="28"/>
+          <w:szCs w:val="28"/>
+        </w:rPr>
+        <w:t>–</w:t>
+      </w:r>
+      <w:r>
+        <w:rPr>
+          <w:b/>
+          <w:bCs/>
+          <w:sz w:val="28"/>
+          <w:szCs w:val="28"/>
+        </w:rPr>
+        <w:t xml:space="preserve"> </w:t>
+      </w:r>
+      <w:r>
+        <w:rPr>
+          <w:b/>
+          <w:bCs/>
+          <w:sz w:val="28"/>
+          <w:szCs w:val="28"/>
+        </w:rPr>
+        <w:t>Criar as classes</w:t>
+      </w:r>
+      <w:r>
+        <w:rPr>
+          <w:b/>
+          <w:bCs/>
+          <w:sz w:val="28"/>
+          <w:szCs w:val="28"/>
+        </w:rPr>
+        <w:t>.</w:t>
+      </w:r>
+    </w:p>
+    <w:p>
+      <w:pPr>
+        <w:rPr>
+          <w:b/>
+          <w:bCs/>
+          <w:sz w:val="28"/>
+          <w:szCs w:val="28"/>
+        </w:rPr>
+      </w:pPr>
+      <w:r>
+        <w:rPr>
+          <w:b/>
+          <w:bCs/>
+          <w:sz w:val="28"/>
+          <w:szCs w:val="28"/>
+        </w:rPr>
+        <w:tab/>
+        <w:t>- (</w:t>
+      </w:r>
+      <w:r>
+        <w:rPr>
+          <w:b/>
+          <w:bCs/>
+          <w:i/>
+          <w:iCs/>
+          <w:sz w:val="28"/>
+          <w:szCs w:val="28"/>
+          <w:u w:val="single"/>
+        </w:rPr>
+        <w:t>Gustavo</w:t>
+      </w:r>
+      <w:r>
+        <w:rPr>
+          <w:b/>
+          <w:bCs/>
+          <w:sz w:val="28"/>
+          <w:szCs w:val="28"/>
+        </w:rPr>
+        <w:t>) até 10/04/25 – Criar as interfaces.</w:t>
+      </w:r>
+    </w:p>
+    <w:p>
+      <w:pPr>
+        <w:rPr>
+          <w:b/>
+          <w:bCs/>
+          <w:sz w:val="28"/>
+          <w:szCs w:val="28"/>
+        </w:rPr>
+      </w:pPr>
+      <w:r>
+        <w:rPr>
+          <w:b/>
+          <w:bCs/>
+          <w:sz w:val="28"/>
+          <w:szCs w:val="28"/>
+        </w:rPr>
+        <w:tab/>
+        <w:t>- (</w:t>
+      </w:r>
+      <w:r>
+        <w:rPr>
+          <w:b/>
+          <w:bCs/>
+          <w:i/>
+          <w:iCs/>
+          <w:sz w:val="28"/>
+          <w:szCs w:val="28"/>
+          <w:u w:val="single"/>
+        </w:rPr>
+        <w:t>Luis</w:t>
+      </w:r>
+      <w:r>
+        <w:rPr>
+          <w:b/>
+          <w:bCs/>
+          <w:sz w:val="28"/>
+          <w:szCs w:val="28"/>
+        </w:rPr>
+        <w:t xml:space="preserve">) </w:t>
+      </w:r>
+      <w:r>
+        <w:rPr>
+          <w:b/>
+          <w:bCs/>
+          <w:sz w:val="28"/>
+          <w:szCs w:val="28"/>
+        </w:rPr>
+        <w:t xml:space="preserve">até 15/04/25 </w:t>
+      </w:r>
+      <w:r>
+        <w:rPr>
+          <w:b/>
+          <w:bCs/>
+          <w:sz w:val="28"/>
+          <w:szCs w:val="28"/>
+        </w:rPr>
+        <w:t>–</w:t>
+      </w:r>
+      <w:r>
+        <w:rPr>
+          <w:b/>
+          <w:bCs/>
+          <w:sz w:val="28"/>
+          <w:szCs w:val="28"/>
+        </w:rPr>
+        <w:t xml:space="preserve"> </w:t>
+      </w:r>
+      <w:r>
+        <w:rPr>
+          <w:b/>
+          <w:bCs/>
+          <w:sz w:val="28"/>
+          <w:szCs w:val="28"/>
+        </w:rPr>
+        <w:t>Criar os Diagramas de Classe para cada caso de uso.</w:t>
+      </w:r>
+    </w:p>
+    <w:p>
+      <w:pPr>
+        <w:rPr>
+          <w:b/>
+          <w:bCs/>
+          <w:sz w:val="28"/>
+          <w:szCs w:val="28"/>
+        </w:rPr>
+      </w:pPr>
+    </w:p>
+    <w:p>
+      <w:pPr>
+        <w:rPr>
+          <w:b/>
+          <w:bCs/>
+          <w:sz w:val="32"/>
+          <w:szCs w:val="32"/>
+          <w:u w:val="single"/>
+        </w:rPr>
+      </w:pPr>
+    </w:p>
+    <w:p>
+      <w:pPr>
+        <w:rPr>
+          <w:b/>
+          <w:bCs/>
+          <w:sz w:val="32"/>
+          <w:szCs w:val="32"/>
+          <w:u w:val="single"/>
+        </w:rPr>
+      </w:pPr>
+      <w:r>
+        <w:rPr>
+          <w:b/>
+          <w:bCs/>
+          <w:sz w:val="32"/>
+          <w:szCs w:val="32"/>
+          <w:u w:val="single"/>
+        </w:rPr>
+        <w:lastRenderedPageBreak/>
         <w:t xml:space="preserve">Sprint 4 </w:t>
       </w:r>
       <w:r>
         <w:rPr>
           <w:b/>
           <w:bCs/>
-          <w:sz w:val="28"/>
-          <w:szCs w:val="28"/>
+          <w:sz w:val="32"/>
+          <w:szCs w:val="32"/>
+          <w:u w:val="single"/>
         </w:rPr>
         <w:t>–</w:t>
       </w:r>
@@ -294,8 +975,9 @@
         <w:rPr>
           <w:b/>
           <w:bCs/>
-          <w:sz w:val="28"/>
-          <w:szCs w:val="28"/>
+          <w:sz w:val="32"/>
+          <w:szCs w:val="32"/>
+          <w:u w:val="single"/>
         </w:rPr>
         <w:t xml:space="preserve"> </w:t>
       </w:r>
@@ -303,8 +985,9 @@
         <w:rPr>
           <w:b/>
           <w:bCs/>
-          <w:sz w:val="28"/>
-          <w:szCs w:val="28"/>
+          <w:sz w:val="32"/>
+          <w:szCs w:val="32"/>
+          <w:u w:val="single"/>
         </w:rPr>
         <w:t>22</w:t>
       </w:r>
@@ -312,8 +995,9 @@
         <w:rPr>
           <w:b/>
           <w:bCs/>
-          <w:sz w:val="28"/>
-          <w:szCs w:val="28"/>
+          <w:sz w:val="32"/>
+          <w:szCs w:val="32"/>
+          <w:u w:val="single"/>
         </w:rPr>
         <w:t>/04/2025</w:t>
       </w:r>
@@ -361,16 +1045,18 @@
         <w:rPr>
           <w:b/>
           <w:bCs/>
-          <w:sz w:val="28"/>
-          <w:szCs w:val="28"/>
-        </w:rPr>
-      </w:pPr>
-      <w:r>
-        <w:rPr>
-          <w:b/>
-          <w:bCs/>
-          <w:sz w:val="28"/>
-          <w:szCs w:val="28"/>
+          <w:sz w:val="32"/>
+          <w:szCs w:val="32"/>
+          <w:u w:val="single"/>
+        </w:rPr>
+      </w:pPr>
+      <w:r>
+        <w:rPr>
+          <w:b/>
+          <w:bCs/>
+          <w:sz w:val="32"/>
+          <w:szCs w:val="32"/>
+          <w:u w:val="single"/>
         </w:rPr>
         <w:t>Sprint 5 – 29/04/2025</w:t>
       </w:r>

</xml_diff>